<commit_message>
Added quintile boundaries to guage charts.
</commit_message>
<xml_diff>
--- a/mockup/Desirables.docx
+++ b/mockup/Desirables.docx
@@ -9,10 +9,18 @@
           <w:ilvl w:val="0"/>
           <w:numId w:val="0"/>
         </w:numPr>
+        <w:rPr>
+          <w:b/>
+          <w:bCs/>
+        </w:rPr>
       </w:pPr>
       <w:bookmarkStart w:id="0" w:name="_GoBack"/>
       <w:bookmarkEnd w:id="0"/>
       <w:r>
+        <w:rPr>
+          <w:b/>
+          <w:bCs/>
+        </w:rPr>
         <w:t>Desirables</w:t>
       </w:r>
     </w:p>

</xml_diff>

<commit_message>
Pulled in last years (2021) data (removed the vulnerable group figures as these aren't published).
</commit_message>
<xml_diff>
--- a/mockup/Desirables.docx
+++ b/mockup/Desirables.docx
@@ -14,8 +14,6 @@
           <w:bCs/>
         </w:rPr>
       </w:pPr>
-      <w:bookmarkStart w:id="0" w:name="_GoBack"/>
-      <w:bookmarkEnd w:id="0"/>
       <w:r>
         <w:rPr>
           <w:b/>
@@ -41,15 +39,7 @@
       </w:r>
       <w:proofErr w:type="spellEnd"/>
       <w:r>
-        <w:t xml:space="preserve"> chart – </w:t>
-      </w:r>
-      <w:proofErr w:type="gramStart"/>
-      <w:r>
-        <w:t>at the moment</w:t>
-      </w:r>
-      <w:proofErr w:type="gramEnd"/>
-      <w:r>
-        <w:t xml:space="preserve"> inserted them manually</w:t>
+        <w:t xml:space="preserve"> chart – at the moment inserted them manually</w:t>
       </w:r>
     </w:p>
     <w:p>
@@ -90,6 +80,163 @@
       <w:proofErr w:type="spellEnd"/>
       <w:r>
         <w:t xml:space="preserve"> chart rather than a bar</w:t>
+      </w:r>
+    </w:p>
+    <w:p>
+      <w:pPr>
+        <w:pStyle w:val="DeptBullets"/>
+        <w:numPr>
+          <w:ilvl w:val="0"/>
+          <w:numId w:val="0"/>
+        </w:numPr>
+      </w:pPr>
+      <w:r>
+        <w:t xml:space="preserve">-making value under </w:t>
+      </w:r>
+      <w:proofErr w:type="spellStart"/>
+      <w:r>
+        <w:t>guage</w:t>
+      </w:r>
+      <w:proofErr w:type="spellEnd"/>
+      <w:r>
+        <w:t xml:space="preserve"> show to 1dp.</w:t>
+      </w:r>
+    </w:p>
+    <w:p>
+      <w:pPr>
+        <w:pStyle w:val="DeptBullets"/>
+        <w:numPr>
+          <w:ilvl w:val="0"/>
+          <w:numId w:val="0"/>
+        </w:numPr>
+      </w:pPr>
+    </w:p>
+    <w:p>
+      <w:pPr>
+        <w:pStyle w:val="DeptBullets"/>
+        <w:numPr>
+          <w:ilvl w:val="0"/>
+          <w:numId w:val="0"/>
+        </w:numPr>
+      </w:pPr>
+    </w:p>
+    <w:p>
+      <w:pPr>
+        <w:pStyle w:val="DeptBullets"/>
+        <w:numPr>
+          <w:ilvl w:val="0"/>
+          <w:numId w:val="0"/>
+        </w:numPr>
+        <w:rPr>
+          <w:b/>
+          <w:bCs/>
+        </w:rPr>
+      </w:pPr>
+      <w:r>
+        <w:rPr>
+          <w:b/>
+          <w:bCs/>
+        </w:rPr>
+        <w:t xml:space="preserve">To change in UD </w:t>
+      </w:r>
+    </w:p>
+    <w:p>
+      <w:pPr>
+        <w:pStyle w:val="DeptBullets"/>
+        <w:numPr>
+          <w:ilvl w:val="0"/>
+          <w:numId w:val="0"/>
+        </w:numPr>
+      </w:pPr>
+      <w:r>
+        <w:t>-remove ‘-‘ from full-</w:t>
+      </w:r>
+      <w:proofErr w:type="spellStart"/>
+      <w:r>
+        <w:t>time_education</w:t>
+      </w:r>
+      <w:proofErr w:type="spellEnd"/>
+      <w:r>
+        <w:t xml:space="preserve"> header.</w:t>
+      </w:r>
+    </w:p>
+    <w:p>
+      <w:pPr>
+        <w:pStyle w:val="DeptBullets"/>
+        <w:numPr>
+          <w:ilvl w:val="0"/>
+          <w:numId w:val="0"/>
+        </w:numPr>
+      </w:pPr>
+      <w:r>
+        <w:t>-still some upper case</w:t>
+      </w:r>
+    </w:p>
+    <w:p>
+      <w:pPr>
+        <w:pStyle w:val="DeptBullets"/>
+        <w:numPr>
+          <w:ilvl w:val="0"/>
+          <w:numId w:val="0"/>
+        </w:numPr>
+      </w:pPr>
+    </w:p>
+    <w:p>
+      <w:pPr>
+        <w:pStyle w:val="DeptBullets"/>
+        <w:numPr>
+          <w:ilvl w:val="0"/>
+          <w:numId w:val="0"/>
+        </w:numPr>
+        <w:rPr>
+          <w:b/>
+          <w:bCs/>
+        </w:rPr>
+      </w:pPr>
+      <w:r>
+        <w:rPr>
+          <w:b/>
+          <w:bCs/>
+        </w:rPr>
+        <w:t>Other queries</w:t>
+      </w:r>
+    </w:p>
+    <w:p>
+      <w:pPr>
+        <w:pStyle w:val="DeptBullets"/>
+        <w:numPr>
+          <w:ilvl w:val="0"/>
+          <w:numId w:val="0"/>
+        </w:numPr>
+      </w:pPr>
+      <w:r>
+        <w:t>-slow to load charts/value boxes</w:t>
+      </w:r>
+    </w:p>
+    <w:p>
+      <w:pPr>
+        <w:pStyle w:val="DeptBullets"/>
+        <w:numPr>
+          <w:ilvl w:val="0"/>
+          <w:numId w:val="0"/>
+        </w:numPr>
+      </w:pPr>
+      <w:r>
+        <w:t>-emails when pushing</w:t>
+      </w:r>
+      <w:r>
+        <w:t xml:space="preserve"> - </w:t>
+      </w:r>
+      <w:r>
+        <w:t>automated jobs controlled in the .</w:t>
+      </w:r>
+      <w:proofErr w:type="spellStart"/>
+      <w:r>
+        <w:t>github</w:t>
+      </w:r>
+      <w:proofErr w:type="spellEnd"/>
+      <w:r>
+        <w:t>/workflows folder that automatically run checks against any new code</w:t>
       </w:r>
     </w:p>
     <w:p>

</xml_diff>

<commit_message>
Added England comparisons onto guage charts.
</commit_message>
<xml_diff>
--- a/mockup/Desirables.docx
+++ b/mockup/Desirables.docx
@@ -31,15 +31,7 @@
         </w:numPr>
       </w:pPr>
       <w:r>
-        <w:t xml:space="preserve">-add code that will automatically bring in the quintile boundaries into the </w:t>
-      </w:r>
-      <w:proofErr w:type="spellStart"/>
-      <w:r>
-        <w:t>guage</w:t>
-      </w:r>
-      <w:proofErr w:type="spellEnd"/>
-      <w:r>
-        <w:t xml:space="preserve"> chart – at the moment inserted them manually</w:t>
+        <w:t>-add code that will automatically bring in the quintile boundaries into the guage chart – at the moment inserted them manually</w:t>
       </w:r>
     </w:p>
     <w:p>
@@ -51,15 +43,7 @@
         </w:numPr>
       </w:pPr>
       <w:r>
-        <w:t xml:space="preserve">-add England and region (using threshold code) onto </w:t>
-      </w:r>
-      <w:proofErr w:type="spellStart"/>
-      <w:r>
-        <w:t>guage</w:t>
-      </w:r>
-      <w:proofErr w:type="spellEnd"/>
-      <w:r>
-        <w:t xml:space="preserve"> charts</w:t>
+        <w:t>-add England and region (using threshold code) onto guage charts</w:t>
       </w:r>
     </w:p>
     <w:p>
@@ -71,15 +55,7 @@
         </w:numPr>
       </w:pPr>
       <w:r>
-        <w:t xml:space="preserve">-making it a dial on the </w:t>
-      </w:r>
-      <w:proofErr w:type="spellStart"/>
-      <w:r>
-        <w:t>guage</w:t>
-      </w:r>
-      <w:proofErr w:type="spellEnd"/>
-      <w:r>
-        <w:t xml:space="preserve"> chart rather than a bar</w:t>
+        <w:t>-making it a dial on the guage chart rather than a bar</w:t>
       </w:r>
     </w:p>
     <w:p>
@@ -91,16 +67,29 @@
         </w:numPr>
       </w:pPr>
       <w:r>
-        <w:t xml:space="preserve">-making value under </w:t>
+        <w:t>-making value under guage show to 1dp.</w:t>
       </w:r>
-      <w:proofErr w:type="spellStart"/>
+    </w:p>
+    <w:p>
+      <w:pPr>
+        <w:pStyle w:val="DeptBullets"/>
+        <w:numPr>
+          <w:ilvl w:val="0"/>
+          <w:numId w:val="0"/>
+        </w:numPr>
+      </w:pPr>
       <w:r>
-        <w:t>guage</w:t>
+        <w:t xml:space="preserve">-making the final data label show on guage charts, remove white space from below. </w:t>
       </w:r>
-      <w:proofErr w:type="spellEnd"/>
-      <w:r>
-        <w:t xml:space="preserve"> show to 1dp.</w:t>
-      </w:r>
+    </w:p>
+    <w:p>
+      <w:pPr>
+        <w:pStyle w:val="DeptBullets"/>
+        <w:numPr>
+          <w:ilvl w:val="0"/>
+          <w:numId w:val="0"/>
+        </w:numPr>
+      </w:pPr>
     </w:p>
     <w:p>
       <w:pPr>
@@ -147,17 +136,15 @@
           <w:ilvl w:val="0"/>
           <w:numId w:val="0"/>
         </w:numPr>
+        <w:rPr>
+          <w:strike/>
+        </w:rPr>
       </w:pPr>
       <w:r>
-        <w:t>-remove ‘-‘ from full-</w:t>
-      </w:r>
-      <w:proofErr w:type="spellStart"/>
-      <w:r>
-        <w:t>time_education</w:t>
-      </w:r>
-      <w:proofErr w:type="spellEnd"/>
-      <w:r>
-        <w:t xml:space="preserve"> header.</w:t>
+        <w:rPr>
+          <w:strike/>
+        </w:rPr>
+        <w:t>-remove ‘-‘ from full-time_education header.</w:t>
       </w:r>
     </w:p>
     <w:p>
@@ -170,6 +157,9 @@
       </w:pPr>
       <w:r>
         <w:t>-still some upper case</w:t>
+      </w:r>
+      <w:r>
+        <w:t>? Agreed to leave.</w:t>
       </w:r>
     </w:p>
     <w:p>
@@ -225,18 +215,7 @@
         <w:t>-emails when pushing</w:t>
       </w:r>
       <w:r>
-        <w:t xml:space="preserve"> - </w:t>
-      </w:r>
-      <w:r>
-        <w:t>automated jobs controlled in the .</w:t>
-      </w:r>
-      <w:proofErr w:type="spellStart"/>
-      <w:r>
-        <w:t>github</w:t>
-      </w:r>
-      <w:proofErr w:type="spellEnd"/>
-      <w:r>
-        <w:t>/workflows folder that automatically run checks against any new code</w:t>
+        <w:t xml:space="preserve"> - automated jobs controlled in the .github/workflows folder that automatically run checks against any new code</w:t>
       </w:r>
     </w:p>
     <w:p>

</xml_diff>

<commit_message>
Added a value box which includes the annual change and England/region comparison beneath the NEET_nk guage.
</commit_message>
<xml_diff>
--- a/mockup/Desirables.docx
+++ b/mockup/Desirables.docx
@@ -43,7 +43,19 @@
         </w:numPr>
       </w:pPr>
       <w:r>
-        <w:t>-add England and region (using threshold code) onto guage charts</w:t>
+        <w:t>-</w:t>
+      </w:r>
+      <w:r>
+        <w:rPr>
+          <w:highlight w:val="green"/>
+        </w:rPr>
+        <w:t>add England</w:t>
+      </w:r>
+      <w:r>
+        <w:t xml:space="preserve"> and region (using threshold code) onto guage charts</w:t>
+      </w:r>
+      <w:r>
+        <w:t>. Try adding a label</w:t>
       </w:r>
     </w:p>
     <w:p>
@@ -67,7 +79,19 @@
         </w:numPr>
       </w:pPr>
       <w:r>
-        <w:t>-making value under guage show to 1dp.</w:t>
+        <w:t>-</w:t>
+      </w:r>
+      <w:r>
+        <w:rPr>
+          <w:highlight w:val="green"/>
+        </w:rPr>
+        <w:t>making value under guage show to 1dp.</w:t>
+      </w:r>
+      <w:r>
+        <w:rPr>
+          <w:highlight w:val="green"/>
+        </w:rPr>
+        <w:t xml:space="preserve"> – done rounded the UD</w:t>
       </w:r>
     </w:p>
     <w:p>
@@ -90,6 +114,9 @@
           <w:numId w:val="0"/>
         </w:numPr>
       </w:pPr>
+      <w:r>
+        <w:t xml:space="preserve">-when a change =0 it says up but should say stable </w:t>
+      </w:r>
     </w:p>
     <w:p>
       <w:pPr>
@@ -143,6 +170,7 @@
       <w:r>
         <w:rPr>
           <w:strike/>
+          <w:highlight w:val="green"/>
         </w:rPr>
         <w:t>-remove ‘-‘ from full-time_education header.</w:t>
       </w:r>

</xml_diff>

<commit_message>
Added code for VG and total participation guage
</commit_message>
<xml_diff>
--- a/mockup/Desirables.docx
+++ b/mockup/Desirables.docx
@@ -115,7 +115,10 @@
         </w:numPr>
       </w:pPr>
       <w:r>
-        <w:t xml:space="preserve">-when a change =0 it says up but should say stable </w:t>
+        <w:t>-when a change =0 it says up but should say stable</w:t>
+      </w:r>
+      <w:r>
+        <w:t>. If I go into the data and re-type 0 in a cell, save, it then works but pulls through to 0 dp for those figures.</w:t>
       </w:r>
     </w:p>
     <w:p>
@@ -126,15 +129,9 @@
           <w:numId w:val="0"/>
         </w:numPr>
       </w:pPr>
-    </w:p>
-    <w:p>
-      <w:pPr>
-        <w:pStyle w:val="DeptBullets"/>
-        <w:numPr>
-          <w:ilvl w:val="0"/>
-          <w:numId w:val="0"/>
-        </w:numPr>
-      </w:pPr>
+      <w:r>
+        <w:t>-in the value box, split England and region onto separate lines.</w:t>
+      </w:r>
     </w:p>
     <w:p>
       <w:pPr>

</xml_diff>